<commit_message>
push ca nu am mai facut de mult, la AF refac lab cu Quicksort
</commit_message>
<xml_diff>
--- a/Baze de Date/Laborator 4/DP_9_1_Practice.docx
+++ b/Baze de Date/Laborator 4/DP_9_1_Practice.docx
@@ -152,14 +152,14 @@
         </w:tblCellMar>
       </w:tblPr>
       <w:tblGrid>
-        <w:gridCol w:w="3510"/>
+        <w:gridCol w:w="3509"/>
         <w:gridCol w:w="6135"/>
       </w:tblGrid>
       <w:tr>
         <w:trPr/>
         <w:tc>
           <w:tcPr>
-            <w:tcW w:w="3510" w:type="dxa"/>
+            <w:tcW w:w="3509" w:type="dxa"/>
             <w:tcBorders>
               <w:top w:val="single" w:sz="4" w:space="0" w:color="000000"/>
               <w:left w:val="single" w:sz="4" w:space="0" w:color="000000"/>
@@ -169,6 +169,7 @@
           <w:p>
             <w:pPr>
               <w:pStyle w:val="TableContents"/>
+              <w:widowControl w:val="false"/>
               <w:bidi w:val="0"/>
               <w:jc w:val="both"/>
               <w:rPr>
@@ -201,6 +202,7 @@
           <w:p>
             <w:pPr>
               <w:pStyle w:val="TableContents"/>
+              <w:widowControl w:val="false"/>
               <w:bidi w:val="0"/>
               <w:jc w:val="both"/>
               <w:rPr/>
@@ -213,6 +215,7 @@
           <w:p>
             <w:pPr>
               <w:pStyle w:val="TableContents"/>
+              <w:widowControl w:val="false"/>
               <w:bidi w:val="0"/>
               <w:jc w:val="both"/>
               <w:rPr/>
@@ -228,7 +231,7 @@
         <w:trPr/>
         <w:tc>
           <w:tcPr>
-            <w:tcW w:w="3510" w:type="dxa"/>
+            <w:tcW w:w="3509" w:type="dxa"/>
             <w:tcBorders>
               <w:left w:val="single" w:sz="4" w:space="0" w:color="000000"/>
               <w:bottom w:val="single" w:sz="4" w:space="0" w:color="000000"/>
@@ -237,6 +240,7 @@
           <w:p>
             <w:pPr>
               <w:pStyle w:val="TableContents"/>
+              <w:widowControl w:val="false"/>
               <w:bidi w:val="0"/>
               <w:jc w:val="both"/>
               <w:rPr>
@@ -263,6 +267,7 @@
           <w:p>
             <w:pPr>
               <w:pStyle w:val="TableContents"/>
+              <w:widowControl w:val="false"/>
               <w:bidi w:val="0"/>
               <w:jc w:val="both"/>
               <w:rPr/>
@@ -550,6 +555,11 @@
       <w:r>
         <w:rPr/>
         <w:tab/>
+      </w:r>
+      <w:r>
+        <w:rPr>
+          <w:shd w:fill="FF0000" w:val="clear"/>
+        </w:rPr>
         <w:t>WHERE AVG(salary) &lt;16000</w:t>
       </w:r>
     </w:p>
@@ -577,18 +587,47 @@
         <w:rPr/>
         <w:tab/>
       </w:r>
-    </w:p>
-    <w:p>
-      <w:pPr>
-        <w:pStyle w:val="Normal"/>
-        <w:bidi w:val="0"/>
-        <w:jc w:val="both"/>
-        <w:rPr/>
-      </w:pPr>
-      <w:r>
-        <w:rPr/>
-        <w:tab/>
-        <w:t>b. SELECT cd_number, COUNT(title)</w:t>
+      <w:r>
+        <w:rPr>
+          <w:color w:val="00A933"/>
+        </w:rPr>
+        <w:t>HAVING avg(salary)&lt;16000</w:t>
+      </w:r>
+    </w:p>
+    <w:p>
+      <w:pPr>
+        <w:pStyle w:val="Normal"/>
+        <w:bidi w:val="0"/>
+        <w:jc w:val="both"/>
+        <w:rPr>
+          <w:color w:val="00A933"/>
+        </w:rPr>
+      </w:pPr>
+      <w:r>
+        <w:rPr/>
+      </w:r>
+    </w:p>
+    <w:p>
+      <w:pPr>
+        <w:pStyle w:val="Normal"/>
+        <w:bidi w:val="0"/>
+        <w:jc w:val="both"/>
+        <w:rPr/>
+      </w:pPr>
+      <w:r>
+        <w:rPr/>
+        <w:tab/>
+        <w:t xml:space="preserve">b. SELECT </w:t>
+      </w:r>
+      <w:r>
+        <w:rPr>
+          <w:shd w:fill="FF0000" w:val="clear"/>
+        </w:rPr>
+        <w:t>cd_number,</w:t>
+      </w:r>
+      <w:r>
+        <w:rPr/>
+        <w:t xml:space="preserve"> COUNT(title)</w:t>
       </w:r>
     </w:p>
     <w:p>
@@ -638,18 +677,29 @@
       <w:r>
         <w:rPr/>
         <w:tab/>
-        <w:t>c. SELECT ID, MAX(ID), artist AS Artist</w:t>
-      </w:r>
-    </w:p>
-    <w:p>
-      <w:pPr>
-        <w:pStyle w:val="Normal"/>
-        <w:bidi w:val="0"/>
-        <w:jc w:val="both"/>
-        <w:rPr/>
-      </w:pPr>
-      <w:r>
-        <w:rPr/>
+        <w:t xml:space="preserve">c. </w:t>
+      </w:r>
+      <w:r>
+        <w:rPr>
+          <w:shd w:fill="FF0000" w:val="clear"/>
+        </w:rPr>
+        <w:t>SELECT ID, MAX(ID), artist AS Artist</w:t>
+      </w:r>
+    </w:p>
+    <w:p>
+      <w:pPr>
+        <w:pStyle w:val="Normal"/>
+        <w:bidi w:val="0"/>
+        <w:jc w:val="both"/>
+        <w:rPr>
+          <w:highlight w:val="none"/>
+          <w:shd w:fill="FF0000" w:val="clear"/>
+        </w:rPr>
+      </w:pPr>
+      <w:r>
+        <w:rPr>
+          <w:shd w:fill="FF0000" w:val="clear"/>
+        </w:rPr>
         <w:tab/>
         <w:t>FROM d_songs</w:t>
       </w:r>
@@ -659,10 +709,15 @@
         <w:pStyle w:val="Normal"/>
         <w:bidi w:val="0"/>
         <w:jc w:val="both"/>
-        <w:rPr/>
-      </w:pPr>
-      <w:r>
-        <w:rPr/>
+        <w:rPr>
+          <w:highlight w:val="none"/>
+          <w:shd w:fill="FF0000" w:val="clear"/>
+        </w:rPr>
+      </w:pPr>
+      <w:r>
+        <w:rPr>
+          <w:shd w:fill="FF0000" w:val="clear"/>
+        </w:rPr>
         <w:tab/>
         <w:t>WHERE duration IN('3 min', '6 min', '10 min')</w:t>
       </w:r>
@@ -672,10 +727,15 @@
         <w:pStyle w:val="Normal"/>
         <w:bidi w:val="0"/>
         <w:jc w:val="both"/>
-        <w:rPr/>
-      </w:pPr>
-      <w:r>
-        <w:rPr/>
+        <w:rPr>
+          <w:highlight w:val="none"/>
+          <w:shd w:fill="FF0000" w:val="clear"/>
+        </w:rPr>
+      </w:pPr>
+      <w:r>
+        <w:rPr>
+          <w:shd w:fill="FF0000" w:val="clear"/>
+        </w:rPr>
         <w:tab/>
         <w:t>HAVING ID &lt; 50</w:t>
       </w:r>
@@ -685,10 +745,15 @@
         <w:pStyle w:val="Normal"/>
         <w:bidi w:val="0"/>
         <w:jc w:val="both"/>
-        <w:rPr/>
-      </w:pPr>
-      <w:r>
-        <w:rPr/>
+        <w:rPr>
+          <w:highlight w:val="none"/>
+          <w:shd w:fill="FF0000" w:val="clear"/>
+        </w:rPr>
+      </w:pPr>
+      <w:r>
+        <w:rPr>
+          <w:shd w:fill="FF0000" w:val="clear"/>
+        </w:rPr>
         <w:tab/>
         <w:t>GROUP by ID;</w:t>
       </w:r>
@@ -709,23 +774,115 @@
         <w:pStyle w:val="Normal"/>
         <w:bidi w:val="0"/>
         <w:jc w:val="both"/>
-        <w:rPr/>
-      </w:pPr>
-      <w:r>
-        <w:rPr/>
-        <w:tab/>
-        <w:t>d. SELECT loc_type, rental_fee AS Fee</w:t>
-      </w:r>
-    </w:p>
-    <w:p>
-      <w:pPr>
-        <w:pStyle w:val="Normal"/>
-        <w:bidi w:val="0"/>
-        <w:jc w:val="both"/>
-        <w:rPr/>
-      </w:pPr>
-      <w:r>
-        <w:rPr/>
+        <w:rPr>
+          <w:color w:val="00A933"/>
+        </w:rPr>
+      </w:pPr>
+      <w:r>
+        <w:rPr>
+          <w:color w:val="00A933"/>
+        </w:rPr>
+        <w:t xml:space="preserve"> </w:t>
+      </w:r>
+      <w:r>
+        <w:rPr>
+          <w:color w:val="00A933"/>
+        </w:rPr>
+        <w:t>SELECT type_code, MAX(duration)</w:t>
+      </w:r>
+    </w:p>
+    <w:p>
+      <w:pPr>
+        <w:pStyle w:val="Normal"/>
+        <w:bidi w:val="0"/>
+        <w:jc w:val="both"/>
+        <w:rPr>
+          <w:color w:val="00A933"/>
+        </w:rPr>
+      </w:pPr>
+      <w:r>
+        <w:rPr>
+          <w:color w:val="00A933"/>
+        </w:rPr>
+        <w:t>FROM d_songs</w:t>
+      </w:r>
+    </w:p>
+    <w:p>
+      <w:pPr>
+        <w:pStyle w:val="Normal"/>
+        <w:bidi w:val="0"/>
+        <w:jc w:val="both"/>
+        <w:rPr>
+          <w:color w:val="00A933"/>
+        </w:rPr>
+      </w:pPr>
+      <w:r>
+        <w:rPr>
+          <w:color w:val="00A933"/>
+        </w:rPr>
+        <w:t>where id &lt; 50 and duration in ('3 min', '6 min', '9 min')</w:t>
+      </w:r>
+    </w:p>
+    <w:p>
+      <w:pPr>
+        <w:pStyle w:val="Normal"/>
+        <w:bidi w:val="0"/>
+        <w:jc w:val="both"/>
+        <w:rPr>
+          <w:color w:val="00A933"/>
+        </w:rPr>
+      </w:pPr>
+      <w:r>
+        <w:rPr>
+          <w:color w:val="00A933"/>
+        </w:rPr>
+        <w:t>group by type_code</w:t>
+      </w:r>
+    </w:p>
+    <w:p>
+      <w:pPr>
+        <w:pStyle w:val="Normal"/>
+        <w:bidi w:val="0"/>
+        <w:jc w:val="both"/>
+        <w:rPr/>
+      </w:pPr>
+      <w:r>
+        <w:rPr/>
+      </w:r>
+    </w:p>
+    <w:p>
+      <w:pPr>
+        <w:pStyle w:val="Normal"/>
+        <w:bidi w:val="0"/>
+        <w:jc w:val="both"/>
+        <w:rPr/>
+      </w:pPr>
+      <w:r>
+        <w:rPr/>
+        <w:tab/>
+        <w:t xml:space="preserve">d. </w:t>
+      </w:r>
+      <w:r>
+        <w:rPr>
+          <w:shd w:fill="FF0000" w:val="clear"/>
+        </w:rPr>
+        <w:t>SELECT loc_type, rental_fee AS Fee</w:t>
+      </w:r>
+    </w:p>
+    <w:p>
+      <w:pPr>
+        <w:pStyle w:val="Normal"/>
+        <w:bidi w:val="0"/>
+        <w:jc w:val="both"/>
+        <w:rPr>
+          <w:highlight w:val="none"/>
+          <w:shd w:fill="FF0000" w:val="clear"/>
+        </w:rPr>
+      </w:pPr>
+      <w:r>
+        <w:rPr>
+          <w:shd w:fill="FF0000" w:val="clear"/>
+        </w:rPr>
         <w:tab/>
         <w:t>FROM d_venues</w:t>
       </w:r>
@@ -735,10 +892,15 @@
         <w:pStyle w:val="Normal"/>
         <w:bidi w:val="0"/>
         <w:jc w:val="both"/>
-        <w:rPr/>
-      </w:pPr>
-      <w:r>
-        <w:rPr/>
+        <w:rPr>
+          <w:highlight w:val="none"/>
+          <w:shd w:fill="FF0000" w:val="clear"/>
+        </w:rPr>
+      </w:pPr>
+      <w:r>
+        <w:rPr>
+          <w:shd w:fill="FF0000" w:val="clear"/>
+        </w:rPr>
         <w:tab/>
         <w:t>WHERE id &lt;100</w:t>
       </w:r>
@@ -748,10 +910,15 @@
         <w:pStyle w:val="Normal"/>
         <w:bidi w:val="0"/>
         <w:jc w:val="both"/>
-        <w:rPr/>
-      </w:pPr>
-      <w:r>
-        <w:rPr/>
+        <w:rPr>
+          <w:highlight w:val="none"/>
+          <w:shd w:fill="FF0000" w:val="clear"/>
+        </w:rPr>
+      </w:pPr>
+      <w:r>
+        <w:rPr>
+          <w:shd w:fill="FF0000" w:val="clear"/>
+        </w:rPr>
         <w:tab/>
         <w:t>GROUP BY "Fee"</w:t>
       </w:r>
@@ -761,10 +928,15 @@
         <w:pStyle w:val="Normal"/>
         <w:bidi w:val="0"/>
         <w:jc w:val="both"/>
-        <w:rPr/>
-      </w:pPr>
-      <w:r>
-        <w:rPr/>
+        <w:rPr>
+          <w:highlight w:val="none"/>
+          <w:shd w:fill="FF0000" w:val="clear"/>
+        </w:rPr>
+      </w:pPr>
+      <w:r>
+        <w:rPr>
+          <w:shd w:fill="FF0000" w:val="clear"/>
+        </w:rPr>
         <w:tab/>
         <w:t>ORDER BY 2;</w:t>
       </w:r>
@@ -774,6 +946,292 @@
         <w:pStyle w:val="Normal"/>
         <w:bidi w:val="0"/>
         <w:jc w:val="both"/>
+        <w:rPr>
+          <w:highlight w:val="none"/>
+          <w:shd w:fill="FF0000" w:val="clear"/>
+        </w:rPr>
+      </w:pPr>
+      <w:r>
+        <w:rPr>
+          <w:shd w:fill="FF0000" w:val="clear"/>
+        </w:rPr>
+      </w:r>
+    </w:p>
+    <w:p>
+      <w:pPr>
+        <w:pStyle w:val="Normal"/>
+        <w:bidi w:val="0"/>
+        <w:jc w:val="both"/>
+        <w:rPr>
+          <w:color w:val="00A933"/>
+          <w:highlight w:val="none"/>
+          <w:shd w:fill="auto" w:val="clear"/>
+        </w:rPr>
+      </w:pPr>
+      <w:r>
+        <w:rPr>
+          <w:color w:val="00A933"/>
+          <w:shd w:fill="auto" w:val="clear"/>
+        </w:rPr>
+        <w:t xml:space="preserve"> </w:t>
+      </w:r>
+      <w:r>
+        <w:rPr>
+          <w:color w:val="00A933"/>
+          <w:shd w:fill="auto" w:val="clear"/>
+        </w:rPr>
+        <w:t>SELECT loc_type, AVG(</w:t>
+      </w:r>
+    </w:p>
+    <w:p>
+      <w:pPr>
+        <w:pStyle w:val="Normal"/>
+        <w:bidi w:val="0"/>
+        <w:jc w:val="both"/>
+        <w:rPr>
+          <w:color w:val="00A933"/>
+          <w:highlight w:val="none"/>
+          <w:shd w:fill="auto" w:val="clear"/>
+        </w:rPr>
+      </w:pPr>
+      <w:r>
+        <w:rPr>
+          <w:color w:val="00A933"/>
+          <w:shd w:fill="auto" w:val="clear"/>
+        </w:rPr>
+        <w:t>CASE</w:t>
+      </w:r>
+    </w:p>
+    <w:p>
+      <w:pPr>
+        <w:pStyle w:val="Normal"/>
+        <w:bidi w:val="0"/>
+        <w:jc w:val="both"/>
+        <w:rPr>
+          <w:color w:val="00A933"/>
+          <w:highlight w:val="none"/>
+          <w:shd w:fill="auto" w:val="clear"/>
+        </w:rPr>
+      </w:pPr>
+      <w:r>
+        <w:rPr>
+          <w:color w:val="00A933"/>
+          <w:shd w:fill="auto" w:val="clear"/>
+        </w:rPr>
+        <w:t xml:space="preserve"> </w:t>
+      </w:r>
+      <w:r>
+        <w:rPr>
+          <w:color w:val="00A933"/>
+          <w:shd w:fill="auto" w:val="clear"/>
+        </w:rPr>
+        <w:t>WHEN INSTR(rental_fee, '/hour') != 0 THEN  TO_NUMBER(REPLACE(rental_fee,'/hour',''))*5</w:t>
+      </w:r>
+    </w:p>
+    <w:p>
+      <w:pPr>
+        <w:pStyle w:val="Normal"/>
+        <w:bidi w:val="0"/>
+        <w:jc w:val="both"/>
+        <w:rPr>
+          <w:color w:val="00A933"/>
+          <w:highlight w:val="none"/>
+          <w:shd w:fill="auto" w:val="clear"/>
+        </w:rPr>
+      </w:pPr>
+      <w:r>
+        <w:rPr>
+          <w:color w:val="00A933"/>
+          <w:shd w:fill="auto" w:val="clear"/>
+        </w:rPr>
+        <w:t xml:space="preserve">  </w:t>
+      </w:r>
+      <w:r>
+        <w:rPr>
+          <w:color w:val="00A933"/>
+          <w:shd w:fill="auto" w:val="clear"/>
+        </w:rPr>
+        <w:t>WHEN INSTR(rental_fee, '/flat fee') != 0 THEN  TO_NUMBER(REPLACE(rental_fee,'/flat fee',''))</w:t>
+      </w:r>
+    </w:p>
+    <w:p>
+      <w:pPr>
+        <w:pStyle w:val="Normal"/>
+        <w:bidi w:val="0"/>
+        <w:jc w:val="both"/>
+        <w:rPr>
+          <w:color w:val="00A933"/>
+          <w:highlight w:val="none"/>
+          <w:shd w:fill="auto" w:val="clear"/>
+        </w:rPr>
+      </w:pPr>
+      <w:r>
+        <w:rPr>
+          <w:color w:val="00A933"/>
+          <w:shd w:fill="auto" w:val="clear"/>
+        </w:rPr>
+        <w:t xml:space="preserve">  </w:t>
+      </w:r>
+      <w:r>
+        <w:rPr>
+          <w:color w:val="00A933"/>
+          <w:shd w:fill="auto" w:val="clear"/>
+        </w:rPr>
+        <w:t>WHEN INSTR(rental_fee, '/per person') != 0 THEN  TO_NUMBER(REPLACE(rental_fee,'/per person',''))*10</w:t>
+      </w:r>
+    </w:p>
+    <w:p>
+      <w:pPr>
+        <w:pStyle w:val="Normal"/>
+        <w:bidi w:val="0"/>
+        <w:jc w:val="both"/>
+        <w:rPr>
+          <w:color w:val="00A933"/>
+          <w:highlight w:val="none"/>
+          <w:shd w:fill="auto" w:val="clear"/>
+        </w:rPr>
+      </w:pPr>
+      <w:r>
+        <w:rPr>
+          <w:color w:val="00A933"/>
+          <w:shd w:fill="auto" w:val="clear"/>
+        </w:rPr>
+        <w:t xml:space="preserve"> </w:t>
+      </w:r>
+      <w:r>
+        <w:rPr>
+          <w:color w:val="00A933"/>
+          <w:shd w:fill="auto" w:val="clear"/>
+        </w:rPr>
+        <w:t>ELSE 0</w:t>
+      </w:r>
+    </w:p>
+    <w:p>
+      <w:pPr>
+        <w:pStyle w:val="Normal"/>
+        <w:bidi w:val="0"/>
+        <w:jc w:val="both"/>
+        <w:rPr>
+          <w:color w:val="00A933"/>
+          <w:highlight w:val="none"/>
+          <w:shd w:fill="auto" w:val="clear"/>
+        </w:rPr>
+      </w:pPr>
+      <w:r>
+        <w:rPr>
+          <w:color w:val="00A933"/>
+          <w:shd w:fill="auto" w:val="clear"/>
+        </w:rPr>
+        <w:t xml:space="preserve"> </w:t>
+      </w:r>
+      <w:r>
+        <w:rPr>
+          <w:color w:val="00A933"/>
+          <w:shd w:fill="auto" w:val="clear"/>
+        </w:rPr>
+        <w:t>END</w:t>
+      </w:r>
+    </w:p>
+    <w:p>
+      <w:pPr>
+        <w:pStyle w:val="Normal"/>
+        <w:bidi w:val="0"/>
+        <w:jc w:val="both"/>
+        <w:rPr>
+          <w:color w:val="00A933"/>
+          <w:highlight w:val="none"/>
+          <w:shd w:fill="auto" w:val="clear"/>
+        </w:rPr>
+      </w:pPr>
+      <w:r>
+        <w:rPr>
+          <w:color w:val="00A933"/>
+          <w:shd w:fill="auto" w:val="clear"/>
+        </w:rPr>
+        <w:t>) AS Fee</w:t>
+      </w:r>
+    </w:p>
+    <w:p>
+      <w:pPr>
+        <w:pStyle w:val="Normal"/>
+        <w:bidi w:val="0"/>
+        <w:jc w:val="both"/>
+        <w:rPr>
+          <w:color w:val="00A933"/>
+          <w:highlight w:val="none"/>
+          <w:shd w:fill="auto" w:val="clear"/>
+        </w:rPr>
+      </w:pPr>
+      <w:r>
+        <w:rPr>
+          <w:color w:val="00A933"/>
+          <w:shd w:fill="auto" w:val="clear"/>
+        </w:rPr>
+        <w:t>FROM d_venues</w:t>
+      </w:r>
+    </w:p>
+    <w:p>
+      <w:pPr>
+        <w:pStyle w:val="Normal"/>
+        <w:bidi w:val="0"/>
+        <w:jc w:val="both"/>
+        <w:rPr>
+          <w:color w:val="00A933"/>
+          <w:highlight w:val="none"/>
+          <w:shd w:fill="auto" w:val="clear"/>
+        </w:rPr>
+      </w:pPr>
+      <w:r>
+        <w:rPr>
+          <w:color w:val="00A933"/>
+          <w:shd w:fill="auto" w:val="clear"/>
+        </w:rPr>
+        <w:t>WHERE id &lt;100</w:t>
+      </w:r>
+    </w:p>
+    <w:p>
+      <w:pPr>
+        <w:pStyle w:val="Normal"/>
+        <w:bidi w:val="0"/>
+        <w:jc w:val="both"/>
+        <w:rPr>
+          <w:color w:val="00A933"/>
+          <w:highlight w:val="none"/>
+          <w:shd w:fill="auto" w:val="clear"/>
+        </w:rPr>
+      </w:pPr>
+      <w:r>
+        <w:rPr>
+          <w:color w:val="00A933"/>
+          <w:shd w:fill="auto" w:val="clear"/>
+        </w:rPr>
+        <w:t>GROUP BY loc_type</w:t>
+      </w:r>
+    </w:p>
+    <w:p>
+      <w:pPr>
+        <w:pStyle w:val="Normal"/>
+        <w:bidi w:val="0"/>
+        <w:jc w:val="both"/>
+        <w:rPr>
+          <w:color w:val="00A933"/>
+          <w:highlight w:val="none"/>
+          <w:shd w:fill="auto" w:val="clear"/>
+        </w:rPr>
+      </w:pPr>
+      <w:r>
+        <w:rPr>
+          <w:color w:val="00A933"/>
+          <w:shd w:fill="auto" w:val="clear"/>
+        </w:rPr>
+        <w:t>ORDER BY 2;</w:t>
+      </w:r>
+    </w:p>
+    <w:p>
+      <w:pPr>
+        <w:pStyle w:val="Normal"/>
+        <w:bidi w:val="0"/>
+        <w:jc w:val="both"/>
         <w:rPr/>
       </w:pPr>
       <w:r>
@@ -826,6 +1284,81 @@
       </w:pPr>
       <w:r>
         <w:rPr/>
+        <w:tab/>
+        <w:tab/>
+      </w:r>
+      <w:r>
+        <w:rPr>
+          <w:color w:val="00A933"/>
+        </w:rPr>
+        <w:t>SELECT track, MAX(song_id)</w:t>
+      </w:r>
+    </w:p>
+    <w:p>
+      <w:pPr>
+        <w:pStyle w:val="Normal"/>
+        <w:bidi w:val="0"/>
+        <w:jc w:val="both"/>
+        <w:rPr>
+          <w:color w:val="00A933"/>
+        </w:rPr>
+      </w:pPr>
+      <w:r>
+        <w:rPr>
+          <w:color w:val="00A933"/>
+        </w:rPr>
+        <w:tab/>
+        <w:tab/>
+        <w:t>FROM d_track_listings</w:t>
+      </w:r>
+    </w:p>
+    <w:p>
+      <w:pPr>
+        <w:pStyle w:val="Normal"/>
+        <w:bidi w:val="0"/>
+        <w:jc w:val="both"/>
+        <w:rPr>
+          <w:color w:val="00A933"/>
+        </w:rPr>
+      </w:pPr>
+      <w:r>
+        <w:rPr>
+          <w:color w:val="00A933"/>
+        </w:rPr>
+        <w:tab/>
+        <w:tab/>
+        <w:t>group by track</w:t>
+      </w:r>
+    </w:p>
+    <w:p>
+      <w:pPr>
+        <w:pStyle w:val="Normal"/>
+        <w:bidi w:val="0"/>
+        <w:jc w:val="both"/>
+        <w:rPr/>
+      </w:pPr>
+      <w:r>
+        <w:rPr>
+          <w:color w:val="00A933"/>
+        </w:rPr>
+        <w:tab/>
+        <w:tab/>
+        <w:t>having track in (1, 2, 3)</w:t>
+      </w:r>
+      <w:r>
+        <w:rPr/>
+        <w:tab/>
+      </w:r>
+    </w:p>
+    <w:p>
+      <w:pPr>
+        <w:pStyle w:val="Normal"/>
+        <w:bidi w:val="0"/>
+        <w:jc w:val="both"/>
+        <w:rPr/>
+      </w:pPr>
+      <w:r>
+        <w:rPr/>
         <w:t>4. Indicate True or False</w:t>
       </w:r>
     </w:p>
@@ -838,54 +1371,83 @@
       </w:pPr>
       <w:r>
         <w:rPr/>
-        <w:t>_____ a. If you include a group function and any other individual columns in a SELECT clause,</w:t>
-      </w:r>
-    </w:p>
-    <w:p>
-      <w:pPr>
-        <w:pStyle w:val="Normal"/>
-        <w:bidi w:val="0"/>
-        <w:jc w:val="both"/>
-        <w:rPr/>
-      </w:pPr>
-      <w:r>
-        <w:rPr/>
-        <w:t>then each individual column must also appear in the GROUP BY clause.</w:t>
-      </w:r>
-    </w:p>
-    <w:p>
-      <w:pPr>
-        <w:pStyle w:val="Normal"/>
-        <w:bidi w:val="0"/>
-        <w:jc w:val="both"/>
-        <w:rPr/>
-      </w:pPr>
-      <w:r>
-        <w:rPr/>
-        <w:t>_____ b. You can use a column alias in the GROUP BY clause.</w:t>
-      </w:r>
-    </w:p>
-    <w:p>
-      <w:pPr>
-        <w:pStyle w:val="Normal"/>
-        <w:bidi w:val="0"/>
-        <w:jc w:val="both"/>
-        <w:rPr/>
-      </w:pPr>
-      <w:r>
-        <w:rPr/>
-        <w:t>_____ c. The GROUP BY clause always includes a group function.</w:t>
-      </w:r>
-    </w:p>
-    <w:p>
-      <w:pPr>
-        <w:pStyle w:val="Normal"/>
-        <w:bidi w:val="0"/>
-        <w:jc w:val="both"/>
-        <w:rPr/>
-      </w:pPr>
-      <w:r>
-        <w:rPr/>
+        <w:t xml:space="preserve">_____ </w:t>
+      </w:r>
+      <w:r>
+        <w:rPr>
+          <w:color w:val="00A933"/>
+        </w:rPr>
+        <w:t>a. If you include a group function and any other individual columns in a SELECT clause,</w:t>
+      </w:r>
+    </w:p>
+    <w:p>
+      <w:pPr>
+        <w:pStyle w:val="Normal"/>
+        <w:bidi w:val="0"/>
+        <w:jc w:val="both"/>
+        <w:rPr/>
+      </w:pPr>
+      <w:r>
+        <w:rPr>
+          <w:color w:val="00A933"/>
+        </w:rPr>
+        <w:t>then each individual column must also appear in the GROUP BY clause</w:t>
+      </w:r>
+      <w:r>
+        <w:rPr/>
+        <w:t>.</w:t>
+      </w:r>
+    </w:p>
+    <w:p>
+      <w:pPr>
+        <w:pStyle w:val="Normal"/>
+        <w:bidi w:val="0"/>
+        <w:jc w:val="both"/>
+        <w:rPr/>
+      </w:pPr>
+      <w:r>
+        <w:rPr/>
+        <w:t xml:space="preserve">_____ </w:t>
+      </w:r>
+      <w:r>
+        <w:rPr>
+          <w:color w:val="FF0000"/>
+        </w:rPr>
+        <w:t>b. You can use a column alias in the GROUP BY clause.</w:t>
+      </w:r>
+    </w:p>
+    <w:p>
+      <w:pPr>
+        <w:pStyle w:val="Normal"/>
+        <w:bidi w:val="0"/>
+        <w:jc w:val="both"/>
+        <w:rPr/>
+      </w:pPr>
+      <w:r>
+        <w:rPr/>
+        <w:t xml:space="preserve">_____ </w:t>
+      </w:r>
+      <w:r>
+        <w:rPr>
+          <w:color w:val="FF0000"/>
+        </w:rPr>
+        <w:t>c. The GROUP BY clause always includes a group function.</w:t>
+      </w:r>
+    </w:p>
+    <w:p>
+      <w:pPr>
+        <w:pStyle w:val="Normal"/>
+        <w:bidi w:val="0"/>
+        <w:jc w:val="both"/>
+        <w:rPr>
+          <w:highlight w:val="none"/>
+          <w:shd w:fill="FFFF00" w:val="clear"/>
+        </w:rPr>
+      </w:pPr>
+      <w:r>
+        <w:rPr>
+          <w:shd w:fill="FFFF00" w:val="clear"/>
+        </w:rPr>
         <w:t>5. Write a query that will return both the maximum and minimum average salary grouped by</w:t>
       </w:r>
     </w:p>
@@ -894,11 +1456,64 @@
         <w:pStyle w:val="Normal"/>
         <w:bidi w:val="0"/>
         <w:jc w:val="both"/>
-        <w:rPr/>
-      </w:pPr>
-      <w:r>
-        <w:rPr/>
-        <w:t>department from the employees table.</w:t>
+        <w:rPr>
+          <w:highlight w:val="none"/>
+          <w:shd w:fill="FFFF00" w:val="clear"/>
+        </w:rPr>
+      </w:pPr>
+      <w:r>
+        <w:rPr>
+          <w:shd w:fill="FFFF00" w:val="clear"/>
+        </w:rPr>
+        <w:t>department from the employees table.*</w:t>
+      </w:r>
+    </w:p>
+    <w:p>
+      <w:pPr>
+        <w:pStyle w:val="Normal"/>
+        <w:bidi w:val="0"/>
+        <w:jc w:val="both"/>
+        <w:rPr>
+          <w:color w:val="00A933"/>
+        </w:rPr>
+      </w:pPr>
+      <w:r>
+        <w:rPr>
+          <w:color w:val="00A933"/>
+        </w:rPr>
+        <w:t>SELECT department_id, max(salary), min(salary)</w:t>
+      </w:r>
+    </w:p>
+    <w:p>
+      <w:pPr>
+        <w:pStyle w:val="Normal"/>
+        <w:bidi w:val="0"/>
+        <w:jc w:val="both"/>
+        <w:rPr>
+          <w:color w:val="00A933"/>
+        </w:rPr>
+      </w:pPr>
+      <w:r>
+        <w:rPr>
+          <w:color w:val="00A933"/>
+        </w:rPr>
+        <w:t>from employees</w:t>
+      </w:r>
+    </w:p>
+    <w:p>
+      <w:pPr>
+        <w:pStyle w:val="Normal"/>
+        <w:bidi w:val="0"/>
+        <w:jc w:val="both"/>
+        <w:rPr>
+          <w:color w:val="00A933"/>
+        </w:rPr>
+      </w:pPr>
+      <w:r>
+        <w:rPr>
+          <w:color w:val="00A933"/>
+        </w:rPr>
+        <w:t>group by department_id</w:t>
       </w:r>
     </w:p>
     <w:p>
@@ -941,10 +1556,62 @@
         <w:pStyle w:val="Normal"/>
         <w:bidi w:val="0"/>
         <w:jc w:val="both"/>
-        <w:rPr/>
-      </w:pPr>
-      <w:r>
-        <w:rPr/>
+        <w:rPr>
+          <w:color w:val="00A933"/>
+        </w:rPr>
+      </w:pPr>
+      <w:r>
+        <w:rPr>
+          <w:color w:val="00A933"/>
+        </w:rPr>
+        <w:t>SELECT avg(max(salary))</w:t>
+      </w:r>
+    </w:p>
+    <w:p>
+      <w:pPr>
+        <w:pStyle w:val="Normal"/>
+        <w:bidi w:val="0"/>
+        <w:jc w:val="both"/>
+        <w:rPr>
+          <w:color w:val="00A933"/>
+        </w:rPr>
+      </w:pPr>
+      <w:r>
+        <w:rPr>
+          <w:color w:val="00A933"/>
+        </w:rPr>
+        <w:t>from employees</w:t>
+      </w:r>
+    </w:p>
+    <w:p>
+      <w:pPr>
+        <w:pStyle w:val="Normal"/>
+        <w:bidi w:val="0"/>
+        <w:jc w:val="both"/>
+        <w:rPr>
+          <w:color w:val="00A933"/>
+        </w:rPr>
+      </w:pPr>
+      <w:r>
+        <w:rPr>
+          <w:color w:val="00A933"/>
+        </w:rPr>
+        <w:t>group by department_id</w:t>
+      </w:r>
+    </w:p>
+    <w:p>
+      <w:pPr>
+        <w:pStyle w:val="Normal"/>
+        <w:bidi w:val="0"/>
+        <w:jc w:val="both"/>
+        <w:rPr>
+          <w:color w:val="00A933"/>
+        </w:rPr>
+      </w:pPr>
+      <w:r>
+        <w:rPr>
+          <w:color w:val="00A933"/>
+        </w:rPr>
       </w:r>
     </w:p>
     <w:p>
@@ -965,6 +1632,7 @@
       <w:pgNumType w:fmt="decimal"/>
       <w:formProt w:val="false"/>
       <w:textDirection w:val="lrTb"/>
+      <w:docGrid w:type="default" w:linePitch="100" w:charSpace="0"/>
     </w:sectPr>
   </w:body>
 </w:document>
@@ -1251,7 +1919,6 @@
     </w:rPrDefault>
     <w:pPrDefault>
       <w:pPr>
-        <w:widowControl/>
         <w:suppressAutoHyphens w:val="true"/>
       </w:pPr>
     </w:pPrDefault>
@@ -1261,7 +1928,10 @@
     <w:qFormat/>
     <w:pPr>
       <w:widowControl/>
+      <w:suppressAutoHyphens w:val="true"/>
       <w:bidi w:val="0"/>
+      <w:spacing w:before="0" w:after="0"/>
+      <w:jc w:val="left"/>
     </w:pPr>
     <w:rPr>
       <w:rFonts w:ascii="Liberation Serif" w:hAnsi="Liberation Serif" w:eastAsia="Noto Serif CJK SC" w:cs="Lohit Devanagari"/>

</xml_diff>